<commit_message>
Epic 7 - Danylo Maksymiv(Update - змінив звіт
</commit_message>
<xml_diff>
--- a/ai_14/danylo_maksymiv/Epic7/epic_7_pactice_work_report_danylo_maksymiv.docx___.docx
+++ b/ai_14/danylo_maksymiv/Epic7/epic_7_pactice_work_report_danylo_maksymiv.docx___.docx
@@ -4,6 +4,7 @@
   <w:body>
     <w:p>
       <w:pPr>
+        <w:spacing w:after="0" w:line="240" w:lineRule="auto"/>
         <w:jc w:val="center"/>
         <w:rPr>
           <w:rFonts w:ascii="Times New Roman" w:cs="Times New Roman" w:eastAsia="Times New Roman" w:hAnsi="Times New Roman"/>
@@ -23,6 +24,7 @@
     </w:p>
     <w:p>
       <w:pPr>
+        <w:spacing w:after="0" w:line="240" w:lineRule="auto"/>
         <w:jc w:val="center"/>
         <w:rPr>
           <w:rFonts w:ascii="Times New Roman" w:cs="Times New Roman" w:eastAsia="Times New Roman" w:hAnsi="Times New Roman"/>
@@ -62,53 +64,56 @@
     </w:p>
     <w:p>
       <w:pPr>
-        <w:rPr>
-          <w:rFonts w:ascii="Times New Roman" w:cs="Times New Roman" w:eastAsia="Times New Roman" w:hAnsi="Times New Roman"/>
-        </w:rPr>
-      </w:pPr>
-      <w:r>
-        <w:rPr>
-          <w:rtl w:val="0"/>
-        </w:rPr>
-      </w:r>
-    </w:p>
-    <w:p>
-      <w:pPr>
-        <w:rPr>
-          <w:rFonts w:ascii="Times New Roman" w:cs="Times New Roman" w:eastAsia="Times New Roman" w:hAnsi="Times New Roman"/>
-        </w:rPr>
-      </w:pPr>
-      <w:r>
-        <w:rPr>
-          <w:rtl w:val="0"/>
-        </w:rPr>
-      </w:r>
-    </w:p>
-    <w:p>
-      <w:pPr>
-        <w:jc w:val="center"/>
-        <w:rPr>
-          <w:rFonts w:ascii="Times New Roman" w:cs="Times New Roman" w:eastAsia="Times New Roman" w:hAnsi="Times New Roman"/>
-        </w:rPr>
-      </w:pPr>
-      <w:r>
-        <w:rPr>
-          <w:rFonts w:ascii="Times New Roman" w:cs="Times New Roman" w:eastAsia="Times New Roman" w:hAnsi="Times New Roman"/>
-        </w:rPr>
+        <w:spacing w:after="0" w:line="240" w:lineRule="auto"/>
+        <w:rPr>
+          <w:rFonts w:ascii="Times New Roman" w:cs="Times New Roman" w:eastAsia="Times New Roman" w:hAnsi="Times New Roman"/>
+          <w:sz w:val="24"/>
+          <w:szCs w:val="24"/>
+        </w:rPr>
+      </w:pPr>
+      <w:r>
+        <w:rPr>
+          <w:rtl w:val="0"/>
+        </w:rPr>
+      </w:r>
+    </w:p>
+    <w:p>
+      <w:pPr>
+        <w:spacing w:after="0" w:line="240" w:lineRule="auto"/>
+        <w:rPr>
+          <w:rFonts w:ascii="Times New Roman" w:cs="Times New Roman" w:eastAsia="Times New Roman" w:hAnsi="Times New Roman"/>
+          <w:sz w:val="24"/>
+          <w:szCs w:val="24"/>
+        </w:rPr>
+      </w:pPr>
+      <w:r>
+        <w:rPr>
+          <w:rtl w:val="0"/>
+        </w:rPr>
+      </w:r>
+      <w:r>
         <w:drawing>
-          <wp:inline distB="114300" distT="114300" distL="114300" distR="114300">
-            <wp:extent cx="2649150" cy="2520000"/>
+          <wp:anchor allowOverlap="1" behindDoc="0" distB="0" distT="0" distL="114300" distR="114300" hidden="0" layoutInCell="1" locked="0" relativeHeight="0" simplePos="0">
+            <wp:simplePos x="0" y="0"/>
+            <wp:positionH relativeFrom="column">
+              <wp:posOffset>1765935</wp:posOffset>
+            </wp:positionH>
+            <wp:positionV relativeFrom="paragraph">
+              <wp:posOffset>65432</wp:posOffset>
+            </wp:positionV>
+            <wp:extent cx="2710845" cy="2571750"/>
             <wp:effectExtent b="0" l="0" r="0" t="0"/>
-            <wp:docPr id="11" name="image8.jpg"/>
+            <wp:wrapNone/>
+            <wp:docPr descr="A blue and white logo&#10;&#10;Description automatically generated" id="1" name="image12.jpg"/>
             <a:graphic>
               <a:graphicData uri="http://schemas.openxmlformats.org/drawingml/2006/picture">
                 <pic:pic>
                   <pic:nvPicPr>
-                    <pic:cNvPr id="0" name="image8.jpg"/>
+                    <pic:cNvPr descr="A blue and white logo&#10;&#10;Description automatically generated" id="0" name="image12.jpg"/>
                     <pic:cNvPicPr preferRelativeResize="0"/>
                   </pic:nvPicPr>
                   <pic:blipFill>
-                    <a:blip r:embed="rId7"/>
+                    <a:blip r:embed="rId6"/>
                     <a:srcRect b="0" l="0" r="0" t="0"/>
                     <a:stretch>
                       <a:fillRect/>
@@ -117,7 +122,7 @@
                   <pic:spPr>
                     <a:xfrm>
                       <a:off x="0" y="0"/>
-                      <a:ext cx="2649150" cy="2520000"/>
+                      <a:ext cx="2710845" cy="2571750"/>
                     </a:xfrm>
                     <a:prstGeom prst="rect"/>
                     <a:ln/>
@@ -125,18 +130,93 @@
                 </pic:pic>
               </a:graphicData>
             </a:graphic>
-          </wp:inline>
+          </wp:anchor>
         </w:drawing>
       </w:r>
-      <w:r>
-        <w:rPr>
-          <w:rtl w:val="0"/>
-        </w:rPr>
-      </w:r>
-    </w:p>
-    <w:p>
-      <w:pPr>
-        <w:spacing w:line="240" w:lineRule="auto"/>
+    </w:p>
+    <w:p>
+      <w:pPr>
+        <w:spacing w:after="0" w:line="240" w:lineRule="auto"/>
+        <w:jc w:val="center"/>
+        <w:rPr>
+          <w:rFonts w:ascii="Times New Roman" w:cs="Times New Roman" w:eastAsia="Times New Roman" w:hAnsi="Times New Roman"/>
+          <w:sz w:val="24"/>
+          <w:szCs w:val="24"/>
+        </w:rPr>
+      </w:pPr>
+      <w:r>
+        <w:rPr>
+          <w:rtl w:val="0"/>
+        </w:rPr>
+      </w:r>
+    </w:p>
+    <w:p>
+      <w:pPr>
+        <w:spacing w:after="0" w:line="240" w:lineRule="auto"/>
+        <w:jc w:val="center"/>
+        <w:rPr>
+          <w:rFonts w:ascii="Times New Roman" w:cs="Times New Roman" w:eastAsia="Times New Roman" w:hAnsi="Times New Roman"/>
+          <w:sz w:val="24"/>
+          <w:szCs w:val="24"/>
+        </w:rPr>
+      </w:pPr>
+      <w:r>
+        <w:rPr>
+          <w:rtl w:val="0"/>
+        </w:rPr>
+      </w:r>
+    </w:p>
+    <w:p>
+      <w:pPr>
+        <w:spacing w:after="0" w:line="240" w:lineRule="auto"/>
+        <w:jc w:val="center"/>
+        <w:rPr>
+          <w:rFonts w:ascii="Times New Roman" w:cs="Times New Roman" w:eastAsia="Times New Roman" w:hAnsi="Times New Roman"/>
+          <w:sz w:val="24"/>
+          <w:szCs w:val="24"/>
+        </w:rPr>
+      </w:pPr>
+      <w:r>
+        <w:rPr>
+          <w:rtl w:val="0"/>
+        </w:rPr>
+      </w:r>
+    </w:p>
+    <w:p>
+      <w:pPr>
+        <w:spacing w:after="0" w:line="240" w:lineRule="auto"/>
+        <w:jc w:val="center"/>
+        <w:rPr>
+          <w:rFonts w:ascii="Times New Roman" w:cs="Times New Roman" w:eastAsia="Times New Roman" w:hAnsi="Times New Roman"/>
+          <w:sz w:val="24"/>
+          <w:szCs w:val="24"/>
+        </w:rPr>
+      </w:pPr>
+      <w:r>
+        <w:rPr>
+          <w:rtl w:val="0"/>
+        </w:rPr>
+      </w:r>
+    </w:p>
+    <w:p>
+      <w:pPr>
+        <w:spacing w:after="0" w:line="240" w:lineRule="auto"/>
+        <w:jc w:val="center"/>
+        <w:rPr>
+          <w:rFonts w:ascii="Times New Roman" w:cs="Times New Roman" w:eastAsia="Times New Roman" w:hAnsi="Times New Roman"/>
+          <w:sz w:val="24"/>
+          <w:szCs w:val="24"/>
+        </w:rPr>
+      </w:pPr>
+      <w:r>
+        <w:rPr>
+          <w:rtl w:val="0"/>
+        </w:rPr>
+      </w:r>
+    </w:p>
+    <w:p>
+      <w:pPr>
+        <w:spacing w:after="0" w:line="240" w:lineRule="auto"/>
         <w:jc w:val="center"/>
         <w:rPr>
           <w:rFonts w:ascii="Times New Roman" w:cs="Times New Roman" w:eastAsia="Times New Roman" w:hAnsi="Times New Roman"/>
@@ -153,7 +233,7 @@
     </w:p>
     <w:p>
       <w:pPr>
-        <w:spacing w:line="240" w:lineRule="auto"/>
+        <w:spacing w:after="0" w:line="240" w:lineRule="auto"/>
         <w:jc w:val="center"/>
         <w:rPr>
           <w:rFonts w:ascii="Times New Roman" w:cs="Times New Roman" w:eastAsia="Times New Roman" w:hAnsi="Times New Roman"/>
@@ -164,33 +244,47 @@
       </w:pPr>
       <w:r>
         <w:rPr>
+          <w:rtl w:val="0"/>
+        </w:rPr>
+      </w:r>
+    </w:p>
+    <w:p>
+      <w:pPr>
+        <w:spacing w:after="0" w:line="240" w:lineRule="auto"/>
+        <w:jc w:val="center"/>
+        <w:rPr>
           <w:rFonts w:ascii="Times New Roman" w:cs="Times New Roman" w:eastAsia="Times New Roman" w:hAnsi="Times New Roman"/>
           <w:b w:val="1"/>
           <w:sz w:val="40"/>
           <w:szCs w:val="40"/>
+        </w:rPr>
+      </w:pPr>
+      <w:r>
+        <w:rPr>
+          <w:rtl w:val="0"/>
+        </w:rPr>
+      </w:r>
+    </w:p>
+    <w:p>
+      <w:pPr>
+        <w:spacing w:after="0" w:line="240" w:lineRule="auto"/>
+        <w:jc w:val="center"/>
+        <w:rPr>
+          <w:rFonts w:ascii="Times New Roman" w:cs="Times New Roman" w:eastAsia="Times New Roman" w:hAnsi="Times New Roman"/>
+          <w:b w:val="1"/>
+          <w:sz w:val="40"/>
+          <w:szCs w:val="40"/>
+        </w:rPr>
+      </w:pPr>
+      <w:r>
+        <w:rPr>
+          <w:rFonts w:ascii="Times New Roman" w:cs="Times New Roman" w:eastAsia="Times New Roman" w:hAnsi="Times New Roman"/>
+          <w:b w:val="1"/>
+          <w:sz w:val="40"/>
+          <w:szCs w:val="40"/>
           <w:rtl w:val="0"/>
         </w:rPr>
         <w:t xml:space="preserve">Звіт</w:t>
-      </w:r>
-    </w:p>
-    <w:p>
-      <w:pPr>
-        <w:spacing w:line="240" w:lineRule="auto"/>
-        <w:jc w:val="center"/>
-        <w:rPr>
-          <w:rFonts w:ascii="Times New Roman" w:cs="Times New Roman" w:eastAsia="Times New Roman" w:hAnsi="Times New Roman"/>
-          <w:sz w:val="28"/>
-          <w:szCs w:val="28"/>
-        </w:rPr>
-      </w:pPr>
-      <w:r>
-        <w:rPr>
-          <w:rFonts w:ascii="Times New Roman" w:cs="Times New Roman" w:eastAsia="Times New Roman" w:hAnsi="Times New Roman"/>
-          <w:sz w:val="28"/>
-          <w:szCs w:val="28"/>
-          <w:rtl w:val="0"/>
-        </w:rPr>
-        <w:t xml:space="preserve">про виконання </w:t>
       </w:r>
     </w:p>
     <w:p>
@@ -199,7 +293,7 @@
           <w:tab w:val="center" w:leader="none" w:pos="4819"/>
           <w:tab w:val="left" w:leader="none" w:pos="7468"/>
         </w:tabs>
-        <w:spacing w:line="240" w:lineRule="auto"/>
+        <w:spacing w:after="0" w:line="240" w:lineRule="auto"/>
         <w:rPr>
           <w:rFonts w:ascii="Times New Roman" w:cs="Times New Roman" w:eastAsia="Times New Roman" w:hAnsi="Times New Roman"/>
           <w:b w:val="1"/>
@@ -216,17 +310,156 @@
           <w:rtl w:val="0"/>
         </w:rPr>
         <w:tab/>
-        <w:t xml:space="preserve">Розрахунково-графічної роботи</w:t>
-      </w:r>
-    </w:p>
-    <w:p>
-      <w:pPr>
-        <w:spacing w:line="240" w:lineRule="auto"/>
+      </w:r>
+    </w:p>
+    <w:p>
+      <w:pPr>
+        <w:tabs>
+          <w:tab w:val="center" w:leader="none" w:pos="4819"/>
+          <w:tab w:val="left" w:leader="none" w:pos="7468"/>
+        </w:tabs>
+        <w:spacing w:after="0" w:line="240" w:lineRule="auto"/>
+        <w:rPr>
+          <w:rFonts w:ascii="Times New Roman" w:cs="Times New Roman" w:eastAsia="Times New Roman" w:hAnsi="Times New Roman"/>
+          <w:b w:val="1"/>
+          <w:sz w:val="28"/>
+          <w:szCs w:val="28"/>
+        </w:rPr>
+      </w:pPr>
+      <w:r>
+        <w:rPr>
+          <w:rtl w:val="0"/>
+        </w:rPr>
+      </w:r>
+    </w:p>
+    <w:p>
+      <w:pPr>
+        <w:tabs>
+          <w:tab w:val="center" w:leader="none" w:pos="4819"/>
+          <w:tab w:val="left" w:leader="none" w:pos="7468"/>
+        </w:tabs>
+        <w:spacing w:after="0" w:line="240" w:lineRule="auto"/>
+        <w:rPr>
+          <w:rFonts w:ascii="Times New Roman" w:cs="Times New Roman" w:eastAsia="Times New Roman" w:hAnsi="Times New Roman"/>
+          <w:b w:val="1"/>
+          <w:sz w:val="28"/>
+          <w:szCs w:val="28"/>
+        </w:rPr>
+      </w:pPr>
+      <w:r>
+        <w:rPr>
+          <w:rtl w:val="0"/>
+        </w:rPr>
+      </w:r>
+    </w:p>
+    <w:p>
+      <w:pPr>
+        <w:tabs>
+          <w:tab w:val="center" w:leader="none" w:pos="4819"/>
+          <w:tab w:val="left" w:leader="none" w:pos="7468"/>
+        </w:tabs>
+        <w:spacing w:after="0" w:line="240" w:lineRule="auto"/>
+        <w:rPr>
+          <w:rFonts w:ascii="Times New Roman" w:cs="Times New Roman" w:eastAsia="Times New Roman" w:hAnsi="Times New Roman"/>
+          <w:b w:val="1"/>
+          <w:sz w:val="28"/>
+          <w:szCs w:val="28"/>
+        </w:rPr>
+      </w:pPr>
+      <w:r>
+        <w:rPr>
+          <w:rtl w:val="0"/>
+        </w:rPr>
+      </w:r>
+    </w:p>
+    <w:p>
+      <w:pPr>
+        <w:tabs>
+          <w:tab w:val="center" w:leader="none" w:pos="4819"/>
+          <w:tab w:val="left" w:leader="none" w:pos="7468"/>
+        </w:tabs>
+        <w:spacing w:after="0" w:line="240" w:lineRule="auto"/>
+        <w:rPr>
+          <w:rFonts w:ascii="Times New Roman" w:cs="Times New Roman" w:eastAsia="Times New Roman" w:hAnsi="Times New Roman"/>
+          <w:b w:val="1"/>
+          <w:sz w:val="28"/>
+          <w:szCs w:val="28"/>
+        </w:rPr>
+      </w:pPr>
+      <w:r>
+        <w:rPr>
+          <w:rtl w:val="0"/>
+        </w:rPr>
+      </w:r>
+    </w:p>
+    <w:p>
+      <w:pPr>
+        <w:tabs>
+          <w:tab w:val="center" w:leader="none" w:pos="4819"/>
+          <w:tab w:val="left" w:leader="none" w:pos="7468"/>
+        </w:tabs>
+        <w:spacing w:after="0" w:line="240" w:lineRule="auto"/>
         <w:jc w:val="center"/>
         <w:rPr>
           <w:rFonts w:ascii="Times New Roman" w:cs="Times New Roman" w:eastAsia="Times New Roman" w:hAnsi="Times New Roman"/>
           <w:b w:val="1"/>
-          <w:smallCaps w:val="1"/>
+          <w:sz w:val="28"/>
+          <w:szCs w:val="28"/>
+        </w:rPr>
+      </w:pPr>
+      <w:r>
+        <w:rPr>
+          <w:rFonts w:ascii="Times New Roman" w:cs="Times New Roman" w:eastAsia="Times New Roman" w:hAnsi="Times New Roman"/>
+          <w:b w:val="1"/>
+          <w:sz w:val="56"/>
+          <w:szCs w:val="56"/>
+          <w:rtl w:val="0"/>
+        </w:rPr>
+        <w:t xml:space="preserve">Звіт</w:t>
+      </w:r>
+      <w:r>
+        <w:rPr>
+          <w:rFonts w:ascii="Times New Roman" w:cs="Times New Roman" w:eastAsia="Times New Roman" w:hAnsi="Times New Roman"/>
+          <w:b w:val="1"/>
+          <w:sz w:val="28"/>
+          <w:szCs w:val="28"/>
+          <w:rtl w:val="0"/>
+        </w:rPr>
+        <w:t xml:space="preserve"> </w:t>
+      </w:r>
+    </w:p>
+    <w:p>
+      <w:pPr>
+        <w:tabs>
+          <w:tab w:val="center" w:leader="none" w:pos="4819"/>
+          <w:tab w:val="left" w:leader="none" w:pos="7468"/>
+        </w:tabs>
+        <w:spacing w:after="0" w:line="240" w:lineRule="auto"/>
+        <w:jc w:val="center"/>
+        <w:rPr>
+          <w:rFonts w:ascii="Times New Roman" w:cs="Times New Roman" w:eastAsia="Times New Roman" w:hAnsi="Times New Roman"/>
+          <w:b w:val="1"/>
+          <w:sz w:val="28"/>
+          <w:szCs w:val="28"/>
+        </w:rPr>
+      </w:pPr>
+      <w:r>
+        <w:rPr>
+          <w:rFonts w:ascii="Times New Roman" w:cs="Times New Roman" w:eastAsia="Times New Roman" w:hAnsi="Times New Roman"/>
+          <w:b w:val="1"/>
+          <w:sz w:val="28"/>
+          <w:szCs w:val="28"/>
+          <w:rtl w:val="0"/>
+        </w:rPr>
+        <w:t xml:space="preserve">про виконання розрахунково-графічних робіт блоку № 7</w:t>
+      </w:r>
+    </w:p>
+    <w:p>
+      <w:pPr>
+        <w:spacing w:after="0" w:line="240" w:lineRule="auto"/>
+        <w:jc w:val="center"/>
+        <w:rPr>
+          <w:rFonts w:ascii="Times New Roman" w:cs="Times New Roman" w:eastAsia="Times New Roman" w:hAnsi="Times New Roman"/>
           <w:sz w:val="28"/>
           <w:szCs w:val="28"/>
         </w:rPr>
@@ -251,6 +484,93 @@
         </w:rPr>
         <w:t xml:space="preserve">«Мови та парадигми програмування»</w:t>
       </w:r>
+    </w:p>
+    <w:p>
+      <w:pPr>
+        <w:spacing w:after="0" w:line="240" w:lineRule="auto"/>
+        <w:jc w:val="center"/>
+        <w:rPr>
+          <w:rFonts w:ascii="Times New Roman" w:cs="Times New Roman" w:eastAsia="Times New Roman" w:hAnsi="Times New Roman"/>
+          <w:sz w:val="28"/>
+          <w:szCs w:val="28"/>
+        </w:rPr>
+      </w:pPr>
+      <w:r>
+        <w:rPr>
+          <w:rFonts w:ascii="Times New Roman" w:cs="Times New Roman" w:eastAsia="Times New Roman" w:hAnsi="Times New Roman"/>
+          <w:sz w:val="28"/>
+          <w:szCs w:val="28"/>
+          <w:rtl w:val="0"/>
+        </w:rPr>
+        <w:t xml:space="preserve">до:</w:t>
+      </w:r>
+    </w:p>
+    <w:p>
+      <w:pPr>
+        <w:spacing w:after="0" w:line="240" w:lineRule="auto"/>
+        <w:jc w:val="center"/>
+        <w:rPr>
+          <w:rFonts w:ascii="Times New Roman" w:cs="Times New Roman" w:eastAsia="Times New Roman" w:hAnsi="Times New Roman"/>
+          <w:sz w:val="28"/>
+          <w:szCs w:val="28"/>
+        </w:rPr>
+      </w:pPr>
+      <w:r>
+        <w:rPr>
+          <w:rFonts w:ascii="Times New Roman" w:cs="Times New Roman" w:eastAsia="Times New Roman" w:hAnsi="Times New Roman"/>
+          <w:sz w:val="28"/>
+          <w:szCs w:val="28"/>
+          <w:rtl w:val="0"/>
+        </w:rPr>
+        <w:t xml:space="preserve">ВНС Розрахунково-графічних робіт № 1-4</w:t>
+      </w:r>
+    </w:p>
+    <w:p>
+      <w:pPr>
+        <w:spacing w:after="0" w:line="240" w:lineRule="auto"/>
+        <w:jc w:val="center"/>
+        <w:rPr>
+          <w:rFonts w:ascii="Times New Roman" w:cs="Times New Roman" w:eastAsia="Times New Roman" w:hAnsi="Times New Roman"/>
+          <w:sz w:val="28"/>
+          <w:szCs w:val="28"/>
+        </w:rPr>
+      </w:pPr>
+      <w:r>
+        <w:rPr>
+          <w:rFonts w:ascii="Times New Roman" w:cs="Times New Roman" w:eastAsia="Times New Roman" w:hAnsi="Times New Roman"/>
+          <w:sz w:val="28"/>
+          <w:szCs w:val="28"/>
+          <w:rtl w:val="0"/>
+        </w:rPr>
+        <w:t xml:space="preserve">Практичних Робіт № 7</w:t>
+      </w:r>
+    </w:p>
+    <w:p>
+      <w:pPr>
+        <w:spacing w:after="0" w:line="240" w:lineRule="auto"/>
+        <w:jc w:val="center"/>
+        <w:rPr>
+          <w:rFonts w:ascii="Times New Roman" w:cs="Times New Roman" w:eastAsia="Times New Roman" w:hAnsi="Times New Roman"/>
+          <w:sz w:val="28"/>
+          <w:szCs w:val="28"/>
+        </w:rPr>
+      </w:pPr>
+      <w:r>
+        <w:rPr>
+          <w:rtl w:val="0"/>
+        </w:rPr>
+      </w:r>
+    </w:p>
+    <w:p>
+      <w:pPr>
+        <w:spacing w:line="240" w:lineRule="auto"/>
+        <w:jc w:val="center"/>
+        <w:rPr>
+          <w:rFonts w:ascii="Times New Roman" w:cs="Times New Roman" w:eastAsia="Times New Roman" w:hAnsi="Times New Roman"/>
+          <w:sz w:val="28"/>
+          <w:szCs w:val="28"/>
+        </w:rPr>
+      </w:pPr>
       <w:r>
         <w:rPr>
           <w:rtl w:val="0"/>
@@ -351,7 +671,7 @@
           <w:szCs w:val="28"/>
           <w:rtl w:val="0"/>
         </w:rPr>
-        <w:t xml:space="preserve">Максимів Данило</w:t>
+        <w:t xml:space="preserve">Максимів Данило Юрійович</w:t>
       </w:r>
     </w:p>
     <w:p>
@@ -502,7 +822,6 @@
         <w:ind w:left="720" w:right="0" w:hanging="360"/>
         <w:jc w:val="left"/>
         <w:rPr>
-          <w:rFonts w:ascii="Times New Roman" w:cs="Times New Roman" w:eastAsia="Times New Roman" w:hAnsi="Times New Roman"/>
           <w:b w:val="0"/>
           <w:i w:val="0"/>
           <w:smallCaps w:val="0"/>
@@ -569,7 +888,6 @@
         <w:ind w:left="720" w:right="0" w:hanging="360"/>
         <w:jc w:val="left"/>
         <w:rPr>
-          <w:rFonts w:ascii="Times New Roman" w:cs="Times New Roman" w:eastAsia="Times New Roman" w:hAnsi="Times New Roman"/>
           <w:b w:val="0"/>
           <w:i w:val="0"/>
           <w:smallCaps w:val="0"/>
@@ -633,16 +951,16 @@
           <wp:inline distB="114300" distT="114300" distL="114300" distR="114300">
             <wp:extent cx="6300160" cy="508000"/>
             <wp:effectExtent b="0" l="0" r="0" t="0"/>
-            <wp:docPr id="3" name="image5.png"/>
+            <wp:docPr id="3" name="image2.png"/>
             <a:graphic>
               <a:graphicData uri="http://schemas.openxmlformats.org/drawingml/2006/picture">
                 <pic:pic>
                   <pic:nvPicPr>
-                    <pic:cNvPr id="0" name="image5.png"/>
+                    <pic:cNvPr id="0" name="image2.png"/>
                     <pic:cNvPicPr preferRelativeResize="0"/>
                   </pic:nvPicPr>
                   <pic:blipFill>
-                    <a:blip r:embed="rId8"/>
+                    <a:blip r:embed="rId7"/>
                     <a:srcRect b="0" l="0" r="0" t="0"/>
                     <a:stretch>
                       <a:fillRect/>
@@ -701,16 +1019,16 @@
           <wp:inline distB="114300" distT="114300" distL="114300" distR="114300">
             <wp:extent cx="6300160" cy="838200"/>
             <wp:effectExtent b="0" l="0" r="0" t="0"/>
-            <wp:docPr id="12" name="image4.png"/>
+            <wp:docPr id="2" name="image8.png"/>
             <a:graphic>
               <a:graphicData uri="http://schemas.openxmlformats.org/drawingml/2006/picture">
                 <pic:pic>
                   <pic:nvPicPr>
-                    <pic:cNvPr id="0" name="image4.png"/>
+                    <pic:cNvPr id="0" name="image8.png"/>
                     <pic:cNvPicPr preferRelativeResize="0"/>
                   </pic:nvPicPr>
                   <pic:blipFill>
-                    <a:blip r:embed="rId9"/>
+                    <a:blip r:embed="rId8"/>
                     <a:srcRect b="0" l="0" r="0" t="0"/>
                     <a:stretch>
                       <a:fillRect/>
@@ -783,7 +1101,6 @@
         <w:ind w:left="720" w:right="0" w:hanging="360"/>
         <w:jc w:val="left"/>
         <w:rPr>
-          <w:rFonts w:ascii="Times New Roman" w:cs="Times New Roman" w:eastAsia="Times New Roman" w:hAnsi="Times New Roman"/>
           <w:b w:val="0"/>
           <w:i w:val="0"/>
           <w:smallCaps w:val="0"/>
@@ -875,7 +1192,6 @@
         <w:spacing w:after="0" w:line="240" w:lineRule="auto"/>
         <w:ind w:left="720" w:hanging="360"/>
         <w:rPr>
-          <w:rFonts w:ascii="Times New Roman" w:cs="Times New Roman" w:eastAsia="Times New Roman" w:hAnsi="Times New Roman"/>
           <w:sz w:val="24"/>
           <w:szCs w:val="24"/>
         </w:rPr>
@@ -899,7 +1215,6 @@
         <w:spacing w:after="0" w:line="240" w:lineRule="auto"/>
         <w:ind w:left="720" w:hanging="360"/>
         <w:rPr>
-          <w:rFonts w:ascii="Times New Roman" w:cs="Times New Roman" w:eastAsia="Times New Roman" w:hAnsi="Times New Roman"/>
           <w:sz w:val="24"/>
           <w:szCs w:val="24"/>
         </w:rPr>
@@ -934,16 +1249,16 @@
           <wp:inline distB="114300" distT="114300" distL="114300" distR="114300">
             <wp:extent cx="6300160" cy="889000"/>
             <wp:effectExtent b="0" l="0" r="0" t="0"/>
-            <wp:docPr id="5" name="image9.png"/>
+            <wp:docPr id="5" name="image5.png"/>
             <a:graphic>
               <a:graphicData uri="http://schemas.openxmlformats.org/drawingml/2006/picture">
                 <pic:pic>
                   <pic:nvPicPr>
-                    <pic:cNvPr id="0" name="image9.png"/>
+                    <pic:cNvPr id="0" name="image5.png"/>
                     <pic:cNvPicPr preferRelativeResize="0"/>
                   </pic:nvPicPr>
                   <pic:blipFill>
-                    <a:blip r:embed="rId10"/>
+                    <a:blip r:embed="rId9"/>
                     <a:srcRect b="0" l="0" r="0" t="0"/>
                     <a:stretch>
                       <a:fillRect/>
@@ -989,16 +1304,16 @@
           <wp:inline distB="114300" distT="114300" distL="114300" distR="114300">
             <wp:extent cx="6300160" cy="1193800"/>
             <wp:effectExtent b="0" l="0" r="0" t="0"/>
-            <wp:docPr id="2" name="image10.png"/>
+            <wp:docPr id="4" name="image7.png"/>
             <a:graphic>
               <a:graphicData uri="http://schemas.openxmlformats.org/drawingml/2006/picture">
                 <pic:pic>
                   <pic:nvPicPr>
-                    <pic:cNvPr id="0" name="image10.png"/>
+                    <pic:cNvPr id="0" name="image7.png"/>
                     <pic:cNvPicPr preferRelativeResize="0"/>
                   </pic:nvPicPr>
                   <pic:blipFill>
-                    <a:blip r:embed="rId11"/>
+                    <a:blip r:embed="rId10"/>
                     <a:srcRect b="0" l="0" r="0" t="0"/>
                     <a:stretch>
                       <a:fillRect/>
@@ -1058,7 +1373,6 @@
         <w:spacing w:after="0" w:line="240" w:lineRule="auto"/>
         <w:ind w:left="720" w:hanging="360"/>
         <w:rPr>
-          <w:rFonts w:ascii="Times New Roman" w:cs="Times New Roman" w:eastAsia="Times New Roman" w:hAnsi="Times New Roman"/>
           <w:sz w:val="24"/>
           <w:szCs w:val="24"/>
         </w:rPr>
@@ -1552,7 +1866,6 @@
         <w:spacing w:after="0" w:line="240" w:lineRule="auto"/>
         <w:ind w:left="720" w:hanging="360"/>
         <w:rPr>
-          <w:rFonts w:ascii="Times New Roman" w:cs="Times New Roman" w:eastAsia="Times New Roman" w:hAnsi="Times New Roman"/>
           <w:sz w:val="24"/>
           <w:szCs w:val="24"/>
         </w:rPr>
@@ -1576,7 +1889,6 @@
         <w:spacing w:after="0" w:line="240" w:lineRule="auto"/>
         <w:ind w:left="720" w:hanging="360"/>
         <w:rPr>
-          <w:rFonts w:ascii="Times New Roman" w:cs="Times New Roman" w:eastAsia="Times New Roman" w:hAnsi="Times New Roman"/>
           <w:sz w:val="24"/>
           <w:szCs w:val="24"/>
         </w:rPr>
@@ -1611,7 +1923,7 @@
           <wp:inline distB="114300" distT="114300" distL="114300" distR="114300">
             <wp:extent cx="6300160" cy="3086100"/>
             <wp:effectExtent b="0" l="0" r="0" t="0"/>
-            <wp:docPr id="10" name="image13.png"/>
+            <wp:docPr id="7" name="image13.png"/>
             <a:graphic>
               <a:graphicData uri="http://schemas.openxmlformats.org/drawingml/2006/picture">
                 <pic:pic>
@@ -1620,7 +1932,7 @@
                     <pic:cNvPicPr preferRelativeResize="0"/>
                   </pic:nvPicPr>
                   <pic:blipFill>
-                    <a:blip r:embed="rId12"/>
+                    <a:blip r:embed="rId11"/>
                     <a:srcRect b="0" l="0" r="0" t="0"/>
                     <a:stretch>
                       <a:fillRect/>
@@ -1680,7 +1992,6 @@
         <w:spacing w:after="0" w:line="240" w:lineRule="auto"/>
         <w:ind w:left="720" w:hanging="360"/>
         <w:rPr>
-          <w:rFonts w:ascii="Times New Roman" w:cs="Times New Roman" w:eastAsia="Times New Roman" w:hAnsi="Times New Roman"/>
           <w:sz w:val="24"/>
           <w:szCs w:val="24"/>
         </w:rPr>
@@ -1743,7 +2054,6 @@
         <w:spacing w:after="0" w:line="240" w:lineRule="auto"/>
         <w:ind w:left="720" w:hanging="360"/>
         <w:rPr>
-          <w:rFonts w:ascii="Times New Roman" w:cs="Times New Roman" w:eastAsia="Times New Roman" w:hAnsi="Times New Roman"/>
           <w:sz w:val="24"/>
           <w:szCs w:val="24"/>
         </w:rPr>
@@ -1767,7 +2077,6 @@
         <w:spacing w:after="0" w:line="240" w:lineRule="auto"/>
         <w:ind w:left="720" w:hanging="360"/>
         <w:rPr>
-          <w:rFonts w:ascii="Times New Roman" w:cs="Times New Roman" w:eastAsia="Times New Roman" w:hAnsi="Times New Roman"/>
           <w:sz w:val="24"/>
           <w:szCs w:val="24"/>
         </w:rPr>
@@ -1802,16 +2111,16 @@
           <wp:inline distB="114300" distT="114300" distL="114300" distR="114300">
             <wp:extent cx="6300160" cy="723900"/>
             <wp:effectExtent b="0" l="0" r="0" t="0"/>
-            <wp:docPr id="4" name="image7.png"/>
+            <wp:docPr id="6" name="image3.png"/>
             <a:graphic>
               <a:graphicData uri="http://schemas.openxmlformats.org/drawingml/2006/picture">
                 <pic:pic>
                   <pic:nvPicPr>
-                    <pic:cNvPr id="0" name="image7.png"/>
+                    <pic:cNvPr id="0" name="image3.png"/>
                     <pic:cNvPicPr preferRelativeResize="0"/>
                   </pic:nvPicPr>
                   <pic:blipFill>
-                    <a:blip r:embed="rId13"/>
+                    <a:blip r:embed="rId12"/>
                     <a:srcRect b="0" l="0" r="0" t="0"/>
                     <a:stretch>
                       <a:fillRect/>
@@ -1871,7 +2180,6 @@
         <w:spacing w:after="0" w:line="240" w:lineRule="auto"/>
         <w:ind w:left="720" w:hanging="360"/>
         <w:rPr>
-          <w:rFonts w:ascii="Times New Roman" w:cs="Times New Roman" w:eastAsia="Times New Roman" w:hAnsi="Times New Roman"/>
           <w:sz w:val="24"/>
           <w:szCs w:val="24"/>
         </w:rPr>
@@ -1955,7 +2263,6 @@
         <w:spacing w:after="0" w:line="240" w:lineRule="auto"/>
         <w:ind w:left="720" w:hanging="360"/>
         <w:rPr>
-          <w:rFonts w:ascii="Times New Roman" w:cs="Times New Roman" w:eastAsia="Times New Roman" w:hAnsi="Times New Roman"/>
           <w:sz w:val="24"/>
           <w:szCs w:val="24"/>
         </w:rPr>
@@ -1970,16 +2277,16 @@
           <wp:inline distB="114300" distT="114300" distL="114300" distR="114300">
             <wp:extent cx="5038725" cy="7439025"/>
             <wp:effectExtent b="0" l="0" r="0" t="0"/>
-            <wp:docPr id="6" name="image1.png"/>
+            <wp:docPr id="9" name="image11.png"/>
             <a:graphic>
               <a:graphicData uri="http://schemas.openxmlformats.org/drawingml/2006/picture">
                 <pic:pic>
                   <pic:nvPicPr>
-                    <pic:cNvPr id="0" name="image1.png"/>
+                    <pic:cNvPr id="0" name="image11.png"/>
                     <pic:cNvPicPr preferRelativeResize="0"/>
                   </pic:nvPicPr>
                   <pic:blipFill>
-                    <a:blip r:embed="rId14"/>
+                    <a:blip r:embed="rId13"/>
                     <a:srcRect b="0" l="0" r="0" t="0"/>
                     <a:stretch>
                       <a:fillRect/>
@@ -2052,7 +2359,6 @@
         <w:ind w:left="720" w:right="0" w:hanging="360"/>
         <w:jc w:val="left"/>
         <w:rPr>
-          <w:rFonts w:ascii="Times New Roman" w:cs="Times New Roman" w:eastAsia="Times New Roman" w:hAnsi="Times New Roman"/>
           <w:b w:val="0"/>
           <w:i w:val="0"/>
           <w:smallCaps w:val="0"/>
@@ -2194,16 +2500,16 @@
           <wp:inline distB="114300" distT="114300" distL="114300" distR="114300">
             <wp:extent cx="5391150" cy="6029325"/>
             <wp:effectExtent b="0" l="0" r="0" t="0"/>
-            <wp:docPr id="8" name="image3.png"/>
+            <wp:docPr id="8" name="image9.png"/>
             <a:graphic>
               <a:graphicData uri="http://schemas.openxmlformats.org/drawingml/2006/picture">
                 <pic:pic>
                   <pic:nvPicPr>
-                    <pic:cNvPr id="0" name="image3.png"/>
+                    <pic:cNvPr id="0" name="image9.png"/>
                     <pic:cNvPicPr preferRelativeResize="0"/>
                   </pic:nvPicPr>
                   <pic:blipFill>
-                    <a:blip r:embed="rId15"/>
+                    <a:blip r:embed="rId14"/>
                     <a:srcRect b="0" l="0" r="0" t="0"/>
                     <a:stretch>
                       <a:fillRect/>
@@ -2276,7 +2582,6 @@
         <w:ind w:left="720" w:right="0" w:hanging="360"/>
         <w:jc w:val="left"/>
         <w:rPr>
-          <w:rFonts w:ascii="Times New Roman" w:cs="Times New Roman" w:eastAsia="Times New Roman" w:hAnsi="Times New Roman"/>
           <w:b w:val="0"/>
           <w:i w:val="0"/>
           <w:smallCaps w:val="0"/>
@@ -2421,16 +2726,16 @@
           <wp:inline distB="114300" distT="114300" distL="114300" distR="114300">
             <wp:extent cx="4772025" cy="5095875"/>
             <wp:effectExtent b="0" l="0" r="0" t="0"/>
-            <wp:docPr id="1" name="image6.png"/>
+            <wp:docPr id="12" name="image1.png"/>
             <a:graphic>
               <a:graphicData uri="http://schemas.openxmlformats.org/drawingml/2006/picture">
                 <pic:pic>
                   <pic:nvPicPr>
-                    <pic:cNvPr id="0" name="image6.png"/>
+                    <pic:cNvPr id="0" name="image1.png"/>
                     <pic:cNvPicPr preferRelativeResize="0"/>
                   </pic:nvPicPr>
                   <pic:blipFill>
-                    <a:blip r:embed="rId16"/>
+                    <a:blip r:embed="rId15"/>
                     <a:srcRect b="0" l="0" r="0" t="0"/>
                     <a:stretch>
                       <a:fillRect/>
@@ -2460,16 +2765,16 @@
           <wp:inline distB="114300" distT="114300" distL="114300" distR="114300">
             <wp:extent cx="6300160" cy="5219700"/>
             <wp:effectExtent b="0" l="0" r="0" t="0"/>
-            <wp:docPr id="9" name="image2.png"/>
+            <wp:docPr id="10" name="image4.png"/>
             <a:graphic>
               <a:graphicData uri="http://schemas.openxmlformats.org/drawingml/2006/picture">
                 <pic:pic>
                   <pic:nvPicPr>
-                    <pic:cNvPr id="0" name="image2.png"/>
+                    <pic:cNvPr id="0" name="image4.png"/>
                     <pic:cNvPicPr preferRelativeResize="0"/>
                   </pic:nvPicPr>
                   <pic:blipFill>
-                    <a:blip r:embed="rId17"/>
+                    <a:blip r:embed="rId16"/>
                     <a:srcRect b="0" l="0" r="0" t="0"/>
                     <a:stretch>
                       <a:fillRect/>
@@ -2553,16 +2858,16 @@
           <wp:inline distB="114300" distT="114300" distL="114300" distR="114300">
             <wp:extent cx="2952750" cy="6991350"/>
             <wp:effectExtent b="0" l="0" r="0" t="0"/>
-            <wp:docPr id="13" name="image12.png"/>
+            <wp:docPr id="11" name="image6.png"/>
             <a:graphic>
               <a:graphicData uri="http://schemas.openxmlformats.org/drawingml/2006/picture">
                 <pic:pic>
                   <pic:nvPicPr>
-                    <pic:cNvPr id="0" name="image12.png"/>
+                    <pic:cNvPr id="0" name="image6.png"/>
                     <pic:cNvPicPr preferRelativeResize="0"/>
                   </pic:nvPicPr>
                   <pic:blipFill>
-                    <a:blip r:embed="rId18"/>
+                    <a:blip r:embed="rId17"/>
                     <a:srcRect b="0" l="0" r="0" t="0"/>
                     <a:stretch>
                       <a:fillRect/>
@@ -2635,7 +2940,6 @@
         <w:ind w:left="720" w:right="0" w:hanging="360"/>
         <w:jc w:val="left"/>
         <w:rPr>
-          <w:rFonts w:ascii="Times New Roman" w:cs="Times New Roman" w:eastAsia="Times New Roman" w:hAnsi="Times New Roman"/>
           <w:b w:val="0"/>
           <w:i w:val="0"/>
           <w:smallCaps w:val="0"/>
@@ -2748,16 +3052,16 @@
           <wp:inline distB="114300" distT="114300" distL="114300" distR="114300">
             <wp:extent cx="4991100" cy="7343775"/>
             <wp:effectExtent b="0" l="0" r="0" t="0"/>
-            <wp:docPr id="7" name="image11.png"/>
+            <wp:docPr id="13" name="image10.png"/>
             <a:graphic>
               <a:graphicData uri="http://schemas.openxmlformats.org/drawingml/2006/picture">
                 <pic:pic>
                   <pic:nvPicPr>
-                    <pic:cNvPr id="0" name="image11.png"/>
+                    <pic:cNvPr id="0" name="image10.png"/>
                     <pic:cNvPicPr preferRelativeResize="0"/>
                   </pic:nvPicPr>
                   <pic:blipFill>
-                    <a:blip r:embed="rId19"/>
+                    <a:blip r:embed="rId18"/>
                     <a:srcRect b="0" l="0" r="0" t="0"/>
                     <a:stretch>
                       <a:fillRect/>
@@ -2817,7 +3121,6 @@
         <w:spacing w:after="0" w:line="240" w:lineRule="auto"/>
         <w:ind w:left="720" w:hanging="360"/>
         <w:rPr>
-          <w:rFonts w:ascii="Times New Roman" w:cs="Times New Roman" w:eastAsia="Times New Roman" w:hAnsi="Times New Roman"/>
           <w:sz w:val="24"/>
           <w:szCs w:val="24"/>
         </w:rPr>
@@ -2900,7 +3203,7 @@
           <w:rFonts w:ascii="Times New Roman" w:cs="Times New Roman" w:eastAsia="Times New Roman" w:hAnsi="Times New Roman"/>
         </w:rPr>
       </w:pPr>
-      <w:hyperlink r:id="rId20">
+      <w:hyperlink r:id="rId19">
         <w:r>
           <w:rPr>
             <w:rFonts w:ascii="Times New Roman" w:cs="Times New Roman" w:eastAsia="Times New Roman" w:hAnsi="Times New Roman"/>
@@ -5121,11 +5424,6 @@
         </w:rPr>
         <w:t xml:space="preserve">}</w:t>
       </w:r>
-      <w:r>
-        <w:rPr>
-          <w:rtl w:val="0"/>
-        </w:rPr>
-      </w:r>
     </w:p>
     <w:p>
       <w:pPr>
@@ -5169,7 +5467,7 @@
           <w:rFonts w:ascii="Times New Roman" w:cs="Times New Roman" w:eastAsia="Times New Roman" w:hAnsi="Times New Roman"/>
         </w:rPr>
       </w:pPr>
-      <w:hyperlink r:id="rId21">
+      <w:hyperlink r:id="rId20">
         <w:r>
           <w:rPr>
             <w:rFonts w:ascii="Times New Roman" w:cs="Times New Roman" w:eastAsia="Times New Roman" w:hAnsi="Times New Roman"/>
@@ -7503,7 +7801,7 @@
           <w:rFonts w:ascii="Times New Roman" w:cs="Times New Roman" w:eastAsia="Times New Roman" w:hAnsi="Times New Roman"/>
         </w:rPr>
       </w:pPr>
-      <w:hyperlink r:id="rId22">
+      <w:hyperlink r:id="rId21">
         <w:r>
           <w:rPr>
             <w:rFonts w:ascii="Times New Roman" w:cs="Times New Roman" w:eastAsia="Times New Roman" w:hAnsi="Times New Roman"/>
@@ -10207,7 +10505,7 @@
           <w:rFonts w:ascii="Times New Roman" w:cs="Times New Roman" w:eastAsia="Times New Roman" w:hAnsi="Times New Roman"/>
         </w:rPr>
       </w:pPr>
-      <w:hyperlink r:id="rId23">
+      <w:hyperlink r:id="rId22">
         <w:r>
           <w:rPr>
             <w:rFonts w:ascii="Times New Roman" w:cs="Times New Roman" w:eastAsia="Times New Roman" w:hAnsi="Times New Roman"/>
@@ -14127,8 +14425,8 @@
       </w:r>
     </w:p>
     <w:sectPr>
-      <w:footerReference r:id="rId24" w:type="default"/>
-      <w:footerReference r:id="rId25" w:type="first"/>
+      <w:footerReference r:id="rId23" w:type="default"/>
+      <w:footerReference r:id="rId24" w:type="first"/>
       <w:pgSz w:h="16838" w:w="11906" w:orient="portrait"/>
       <w:pgMar w:bottom="1134" w:top="1134" w:left="1134" w:right="850" w:header="708" w:footer="708"/>
       <w:pgNumType w:start="1"/>
@@ -14858,19 +15156,4 @@
   </a:objectDefaults>
   <a:extraClrSchemeLst/>
 </a:theme>
-</file>
-
-<file path=customXML/item1.xml><?xml version="1.0" encoding="utf-8"?>
-<go:gDocsCustomXmlDataStorage xmlns:go="http://customooxmlschemas.google.com/" xmlns:r="http://schemas.openxmlformats.org/officeDocument/2006/relationships" uri="GoogleDocsCustomDataVersion2">
-  <go:docsCustomData xmlns:go="http://customooxmlschemas.google.com/" roundtripDataSignature="AMtx7mhvHJTMPuBFkGLmuMx+xVbULjlA1g==">CgMxLjA4AHIhMU1pSWV3T0FOSDBlb3I4akNYVFUyU3A5NmZsSElic0RJ</go:docsCustomData>
-</go:gDocsCustomXmlDataStorage>
-</file>
-
-<file path=customXML/itemProps1.xml><?xml version="1.0" encoding="utf-8"?>
-<ds:datastoreItem xmlns:ds="http://schemas.openxmlformats.org/officeDocument/2006/customXml" ds:itemID="{11111111-1234-1234-1234-123412341234}">
-  <ds:schemaRefs>
-    <ds:schemaRef ds:uri="http://schemas.openxmlformats.org/officeDocument/2006/relationships"/>
-    <ds:schemaRef ds:uri="http://customooxmlschemas.google.com/"/>
-  </ds:schemaRefs>
-</ds:datastoreItem>
 </file>
</xml_diff>